<commit_message>
Update carta_manifestacion template and remove prompt.md
Replaced the carta_manifestacion Word template with a new version and deleted the prompt.md documentation file.
</commit_message>
<xml_diff>
--- a/config/templates/carta_manifestacion/template.docx
+++ b/config/templates/carta_manifestacion/template.docx
@@ -6737,25 +6737,14 @@
         </w:rPr>
         <w:t xml:space="preserve"> </w:t>
       </w:r>
-      <w:proofErr w:type="gramStart"/>
-      <w:r>
-        <w:rPr>
-          <w:sz w:val="22"/>
-          <w:szCs w:val="22"/>
-          <w:highlight w:val="yellow"/>
-          <w:lang w:val="es-ES" w:eastAsia="es-ES"/>
-        </w:rPr>
-        <w:t>{</w:t>
-      </w:r>
-      <w:proofErr w:type="gramEnd"/>
-      <w:r>
-        <w:rPr>
-          <w:sz w:val="22"/>
-          <w:szCs w:val="22"/>
-          <w:highlight w:val="yellow"/>
-          <w:lang w:val="es-ES" w:eastAsia="es-ES"/>
-        </w:rPr>
-        <w:t xml:space="preserve">% </w:t>
+      <w:r>
+        <w:rPr>
+          <w:sz w:val="22"/>
+          <w:szCs w:val="22"/>
+          <w:highlight w:val="yellow"/>
+          <w:lang w:val="es-ES" w:eastAsia="es-ES"/>
+        </w:rPr>
+        <w:t xml:space="preserve">{% </w:t>
       </w:r>
       <w:proofErr w:type="spellStart"/>
       <w:r>
@@ -8684,6 +8673,7 @@
         </w:rPr>
         <w:sectPr>
           <w:headerReference w:type="default" r:id="rId8"/>
+          <w:footerReference w:type="default" r:id="rId9"/>
           <w:endnotePr>
             <w:numFmt w:val="decimal"/>
           </w:endnotePr>
@@ -9210,7 +9200,6 @@
         <w:tc>
           <w:tcPr>
             <w:tcW w:w="1969" w:type="pct"/>
-            <w:shd w:val="clear" w:color="auto" w:fill="auto"/>
           </w:tcPr>
           <w:p>
             <w:pPr>
@@ -9316,7 +9305,6 @@
         <w:tc>
           <w:tcPr>
             <w:tcW w:w="841" w:type="pct"/>
-            <w:shd w:val="clear" w:color="auto" w:fill="auto"/>
             <w:vAlign w:val="center"/>
           </w:tcPr>
           <w:p>
@@ -9347,7 +9335,6 @@
         <w:tc>
           <w:tcPr>
             <w:tcW w:w="765" w:type="pct"/>
-            <w:shd w:val="clear" w:color="auto" w:fill="auto"/>
             <w:vAlign w:val="center"/>
           </w:tcPr>
           <w:p>
@@ -9369,7 +9356,6 @@
         <w:tc>
           <w:tcPr>
             <w:tcW w:w="690" w:type="pct"/>
-            <w:shd w:val="clear" w:color="auto" w:fill="auto"/>
             <w:vAlign w:val="center"/>
           </w:tcPr>
           <w:p>
@@ -9391,7 +9377,6 @@
         <w:tc>
           <w:tcPr>
             <w:tcW w:w="735" w:type="pct"/>
-            <w:shd w:val="clear" w:color="auto" w:fill="auto"/>
             <w:vAlign w:val="center"/>
           </w:tcPr>
           <w:p>
@@ -9424,7 +9409,6 @@
         <w:tc>
           <w:tcPr>
             <w:tcW w:w="1969" w:type="pct"/>
-            <w:shd w:val="clear" w:color="auto" w:fill="auto"/>
           </w:tcPr>
           <w:p>
             <w:pPr>
@@ -9530,7 +9514,6 @@
         <w:tc>
           <w:tcPr>
             <w:tcW w:w="841" w:type="pct"/>
-            <w:shd w:val="clear" w:color="auto" w:fill="auto"/>
             <w:vAlign w:val="center"/>
           </w:tcPr>
           <w:p>
@@ -9552,7 +9535,6 @@
         <w:tc>
           <w:tcPr>
             <w:tcW w:w="765" w:type="pct"/>
-            <w:shd w:val="clear" w:color="auto" w:fill="auto"/>
             <w:vAlign w:val="center"/>
           </w:tcPr>
           <w:p>
@@ -9601,7 +9583,6 @@
         <w:tc>
           <w:tcPr>
             <w:tcW w:w="690" w:type="pct"/>
-            <w:shd w:val="clear" w:color="auto" w:fill="auto"/>
             <w:vAlign w:val="center"/>
           </w:tcPr>
           <w:p>
@@ -9623,7 +9604,6 @@
         <w:tc>
           <w:tcPr>
             <w:tcW w:w="735" w:type="pct"/>
-            <w:shd w:val="clear" w:color="auto" w:fill="auto"/>
             <w:vAlign w:val="center"/>
           </w:tcPr>
           <w:p>
@@ -10152,9 +10132,9 @@
       </w:pPr>
     </w:p>
     <w:sectPr>
-      <w:headerReference w:type="even" r:id="rId9"/>
-      <w:headerReference w:type="default" r:id="rId10"/>
-      <w:headerReference w:type="first" r:id="rId11"/>
+      <w:headerReference w:type="even" r:id="rId10"/>
+      <w:headerReference w:type="default" r:id="rId11"/>
+      <w:headerReference w:type="first" r:id="rId12"/>
       <w:endnotePr>
         <w:numFmt w:val="decimal"/>
       </w:endnotePr>
@@ -10184,6 +10164,26 @@
     </w:p>
   </w:endnote>
 </w:endnotes>
+</file>
+
+<file path=word/footer1.xml><?xml version="1.0" encoding="utf-8"?>
+<w:ftr xmlns:wpc="http://schemas.microsoft.com/office/word/2010/wordprocessingCanvas" xmlns:cx="http://schemas.microsoft.com/office/drawing/2014/chartex" xmlns:cx1="http://schemas.microsoft.com/office/drawing/2015/9/8/chartex" xmlns:cx2="http://schemas.microsoft.com/office/drawing/2015/10/21/chartex" xmlns:cx3="http://schemas.microsoft.com/office/drawing/2016/5/9/chartex" xmlns:cx4="http://schemas.microsoft.com/office/drawing/2016/5/10/chartex" xmlns:cx5="http://schemas.microsoft.com/office/drawing/2016/5/11/chartex" xmlns:cx6="http://schemas.microsoft.com/office/drawing/2016/5/12/chartex" xmlns:cx7="http://schemas.microsoft.com/office/drawing/2016/5/13/chartex" xmlns:cx8="http://schemas.microsoft.com/office/drawing/2016/5/14/chartex" xmlns:mc="http://schemas.openxmlformats.org/markup-compatibility/2006" xmlns:aink="http://schemas.microsoft.com/office/drawing/2016/ink" xmlns:am3d="http://schemas.microsoft.com/office/drawing/2017/model3d" xmlns:o="urn:schemas-microsoft-com:office:office" xmlns:oel="http://schemas.microsoft.com/office/2019/extlst" xmlns:r="http://schemas.openxmlformats.org/officeDocument/2006/relationships" xmlns:m="http://schemas.openxmlformats.org/officeDocument/2006/math" xmlns:v="urn:schemas-microsoft-com:vml" xmlns:wp14="http://schemas.microsoft.com/office/word/2010/wordprocessingDrawing" xmlns:wp="http://schemas.openxmlformats.org/drawingml/2006/wordprocessingDrawing" xmlns:w10="urn:schemas-microsoft-com:office:word" xmlns:w="http://schemas.openxmlformats.org/wordprocessingml/2006/main" xmlns:w14="http://schemas.microsoft.com/office/word/2010/wordml" xmlns:w15="http://schemas.microsoft.com/office/word/2012/wordml" xmlns:w16cex="http://schemas.microsoft.com/office/word/2018/wordml/cex" xmlns:w16cid="http://schemas.microsoft.com/office/word/2016/wordml/cid" xmlns:w16="http://schemas.microsoft.com/office/word/2018/wordml" xmlns:w16du="http://schemas.microsoft.com/office/word/2023/wordml/word16du" xmlns:w16sdtdh="http://schemas.microsoft.com/office/word/2020/wordml/sdtdatahash" xmlns:w16sdtfl="http://schemas.microsoft.com/office/word/2024/wordml/sdtformatlock" xmlns:w16se="http://schemas.microsoft.com/office/word/2015/wordml/symex" xmlns:wpg="http://schemas.microsoft.com/office/word/2010/wordprocessingGroup" xmlns:wpi="http://schemas.microsoft.com/office/word/2010/wordprocessingInk" xmlns:wne="http://schemas.microsoft.com/office/word/2006/wordml" xmlns:wps="http://schemas.microsoft.com/office/word/2010/wordprocessingShape" mc:Ignorable="w14 w15 w16se w16cid w16 w16cex w16sdtdh w16sdtfl w16du wp14">
+  <w:p>
+    <w:pPr>
+      <w:pStyle w:val="Piedepgina"/>
+      <w:jc w:val="center"/>
+      <w:rPr>
+        <w:lang w:val="es-ES"/>
+      </w:rPr>
+    </w:pPr>
+    <w:r>
+      <w:rPr>
+        <w:lang w:val="es-ES"/>
+      </w:rPr>
+      <w:t>{{Hash}}</w:t>
+    </w:r>
+  </w:p>
+</w:ftr>
 </file>
 
 <file path=word/footnotes.xml><?xml version="1.0" encoding="utf-8"?>

</xml_diff>